<commit_message>
Updated headings in the output file
</commit_message>
<xml_diff>
--- a/Experiment 1/Output/Experiment 1 Output.docx
+++ b/Experiment 1/Output/Experiment 1 Output.docx
@@ -252,7 +252,31 @@
                                 <w:sz w:val="24"/>
                                 <w:szCs w:val="24"/>
                               </w:rPr>
-                              <w:t>Running Localstack</w:t>
+                              <w:t xml:space="preserve">Running </w:t>
+                            </w:r>
+                            <w:r>
+                              <w:rPr>
+                                <w:rFonts w:ascii="Times New Roman" w:hAnsi="Times New Roman" w:cs="Times New Roman"/>
+                                <w:b/>
+                                <w:bCs/>
+                                <w:i/>
+                                <w:iCs/>
+                                <w:sz w:val="24"/>
+                                <w:szCs w:val="24"/>
+                              </w:rPr>
+                              <w:t xml:space="preserve">AWS using </w:t>
+                            </w:r>
+                            <w:r>
+                              <w:rPr>
+                                <w:rFonts w:ascii="Times New Roman" w:hAnsi="Times New Roman" w:cs="Times New Roman"/>
+                                <w:b/>
+                                <w:bCs/>
+                                <w:i/>
+                                <w:iCs/>
+                                <w:sz w:val="24"/>
+                                <w:szCs w:val="24"/>
+                              </w:rPr>
+                              <w:t>Localstack</w:t>
                             </w:r>
                           </w:p>
                         </w:txbxContent>
@@ -291,7 +315,31 @@
                           <w:sz w:val="24"/>
                           <w:szCs w:val="24"/>
                         </w:rPr>
-                        <w:t>Running Localstack</w:t>
+                        <w:t xml:space="preserve">Running </w:t>
+                      </w:r>
+                      <w:r>
+                        <w:rPr>
+                          <w:rFonts w:ascii="Times New Roman" w:hAnsi="Times New Roman" w:cs="Times New Roman"/>
+                          <w:b/>
+                          <w:bCs/>
+                          <w:i/>
+                          <w:iCs/>
+                          <w:sz w:val="24"/>
+                          <w:szCs w:val="24"/>
+                        </w:rPr>
+                        <w:t xml:space="preserve">AWS using </w:t>
+                      </w:r>
+                      <w:r>
+                        <w:rPr>
+                          <w:rFonts w:ascii="Times New Roman" w:hAnsi="Times New Roman" w:cs="Times New Roman"/>
+                          <w:b/>
+                          <w:bCs/>
+                          <w:i/>
+                          <w:iCs/>
+                          <w:sz w:val="24"/>
+                          <w:szCs w:val="24"/>
+                        </w:rPr>
+                        <w:t>Localstack</w:t>
                       </w:r>
                     </w:p>
                   </w:txbxContent>
@@ -334,7 +382,7 @@
           <w:sz w:val="24"/>
           <w:szCs w:val="24"/>
         </w:rPr>
-        <w:t xml:space="preserve">, </w:t>
+        <w:t xml:space="preserve"> or </w:t>
       </w:r>
       <w:r>
         <w:rPr>
@@ -342,23 +390,7 @@
           <w:sz w:val="24"/>
           <w:szCs w:val="24"/>
         </w:rPr>
-        <w:t>Microsoft Azure</w:t>
-      </w:r>
-      <w:r>
-        <w:rPr>
-          <w:rFonts w:ascii="Times New Roman" w:hAnsi="Times New Roman" w:cs="Times New Roman"/>
-          <w:sz w:val="24"/>
-          <w:szCs w:val="24"/>
-        </w:rPr>
-        <w:t xml:space="preserve"> or localstack</w:t>
-      </w:r>
-      <w:r>
-        <w:rPr>
-          <w:rFonts w:ascii="Times New Roman" w:hAnsi="Times New Roman" w:cs="Times New Roman"/>
-          <w:sz w:val="24"/>
-          <w:szCs w:val="24"/>
-        </w:rPr>
-        <w:t>.</w:t>
+        <w:t>Microsoft Azure.</w:t>
       </w:r>
     </w:p>
     <w:p>
@@ -2292,6 +2324,7 @@
   <w:style w:type="character" w:default="1" w:styleId="DefaultParagraphFont">
     <w:name w:val="Default Paragraph Font"/>
     <w:uiPriority w:val="1"/>
+    <w:semiHidden/>
     <w:unhideWhenUsed/>
   </w:style>
   <w:style w:type="table" w:default="1" w:styleId="TableNormal">

</xml_diff>